<commit_message>
At test stage 3
</commit_message>
<xml_diff>
--- a/Week 1 Coding Assignment.docx
+++ b/Week 1 Coding Assignment.docx
@@ -15,14 +15,30 @@
           <w:sz w:val="36"/>
           <w:szCs w:val="36"/>
         </w:rPr>
-        <w:t>Relational Databases with MySQL</w:t>
-      </w:r>
+        <w:t xml:space="preserve">Web API Design with </w:t>
+      </w:r>
+      <w:proofErr w:type="spellStart"/>
       <w:r>
         <w:rPr>
           <w:sz w:val="36"/>
           <w:szCs w:val="36"/>
         </w:rPr>
-        <w:t xml:space="preserve"> Week 1 Coding Assignment</w:t>
+        <w:t>SpringBoot</w:t>
+      </w:r>
+      <w:proofErr w:type="spellEnd"/>
+      <w:r>
+        <w:rPr>
+          <w:sz w:val="36"/>
+          <w:szCs w:val="36"/>
+        </w:rPr>
+        <w:t xml:space="preserve"> </w:t>
+      </w:r>
+      <w:r>
+        <w:rPr>
+          <w:sz w:val="36"/>
+          <w:szCs w:val="36"/>
+        </w:rPr>
+        <w:t>Week 1 Coding Assignment</w:t>
       </w:r>
     </w:p>
     <w:p>
@@ -301,43 +317,13 @@
         <w:rPr>
           <w:szCs w:val="24"/>
         </w:rPr>
-        <w:t>Using a text editor</w:t>
-      </w:r>
-      <w:r>
-        <w:rPr>
-          <w:szCs w:val="24"/>
-        </w:rPr>
-        <w:t xml:space="preserve"> of your choice, write the </w:t>
-      </w:r>
-      <w:r>
-        <w:rPr>
-          <w:szCs w:val="24"/>
-        </w:rPr>
-        <w:t>queries</w:t>
-      </w:r>
-      <w:r>
-        <w:rPr>
-          <w:szCs w:val="24"/>
-        </w:rPr>
-        <w:t xml:space="preserve"> that accomplishes the objectives listed below. Take screenshots of the </w:t>
-      </w:r>
-      <w:r>
-        <w:rPr>
-          <w:szCs w:val="24"/>
-        </w:rPr>
-        <w:t>queries</w:t>
-      </w:r>
-      <w:r>
-        <w:rPr>
-          <w:szCs w:val="24"/>
-        </w:rPr>
-        <w:t xml:space="preserve"> </w:t>
-      </w:r>
-      <w:r>
-        <w:rPr>
-          <w:szCs w:val="24"/>
-        </w:rPr>
-        <w:t>and results</w:t>
+        <w:t xml:space="preserve">In Eclipse, or an IDE of your choice, write the code that accomplishes the objectives listed below. Ensure that the code compiles and runs as directed. Take screenshots of the code and of the </w:t>
+      </w:r>
+      <w:r>
+        <w:rPr>
+          <w:szCs w:val="24"/>
+        </w:rPr>
+        <w:t>running program (make sure to get screenshots of all required functionality)</w:t>
       </w:r>
       <w:r>
         <w:rPr>
@@ -402,282 +388,58 @@
         <w:rPr>
           <w:szCs w:val="24"/>
         </w:rPr>
-        <w:t xml:space="preserve">Using the employees </w:t>
-      </w:r>
-      <w:proofErr w:type="gramStart"/>
-      <w:r>
-        <w:rPr>
-          <w:szCs w:val="24"/>
-        </w:rPr>
-        <w:t>database</w:t>
-      </w:r>
-      <w:proofErr w:type="gramEnd"/>
-      <w:r>
-        <w:rPr>
-          <w:szCs w:val="24"/>
-        </w:rPr>
-        <w:t xml:space="preserve"> you installed, write SQL queries that do the following (the SQL queries you write are what you will turn in for your homework):</w:t>
+        <w:t>Follow the tutorial in the homework section to build an API. Paste screenshots of your code and your postman requests and responses to show the API works. Push your project to GitHub and paste the link below.</w:t>
       </w:r>
     </w:p>
     <w:p>
       <w:pPr>
         <w:rPr>
-          <w:szCs w:val="24"/>
-        </w:rPr>
-      </w:pPr>
+          <w:b/>
+          <w:szCs w:val="24"/>
+        </w:rPr>
+      </w:pPr>
+      <w:r>
+        <w:rPr>
+          <w:b/>
+          <w:szCs w:val="24"/>
+        </w:rPr>
+        <w:t>Screenshots of Code:</w:t>
+      </w:r>
     </w:p>
     <w:p>
       <w:pPr>
         <w:rPr>
-          <w:szCs w:val="24"/>
-        </w:rPr>
-      </w:pPr>
-      <w:r>
-        <w:rPr>
-          <w:szCs w:val="24"/>
-        </w:rPr>
-        <w:t>1. Show all employees who were born before 1965-01-01</w:t>
-      </w:r>
+          <w:b/>
+          <w:szCs w:val="24"/>
+        </w:rPr>
+      </w:pPr>
     </w:p>
     <w:p>
       <w:pPr>
         <w:rPr>
-          <w:szCs w:val="24"/>
-        </w:rPr>
-      </w:pPr>
-      <w:r>
-        <w:rPr>
-          <w:szCs w:val="24"/>
-        </w:rPr>
-        <w:t>2. Show all employees who are female and were hired after 1990</w:t>
+          <w:b/>
+          <w:szCs w:val="24"/>
+        </w:rPr>
+      </w:pPr>
+      <w:r>
+        <w:rPr>
+          <w:b/>
+          <w:szCs w:val="24"/>
+        </w:rPr>
+        <w:t>Screenshots of Running Application:</w:t>
       </w:r>
     </w:p>
     <w:p>
       <w:pPr>
         <w:rPr>
-          <w:szCs w:val="24"/>
-        </w:rPr>
-      </w:pPr>
-      <w:r>
-        <w:rPr>
-          <w:szCs w:val="24"/>
-        </w:rPr>
-        <w:t>3. Show the first and last name of the first 50 employees whose last name starts with F</w:t>
-      </w:r>
+          <w:b/>
+          <w:szCs w:val="24"/>
+        </w:rPr>
+      </w:pPr>
     </w:p>
     <w:p>
       <w:pPr>
         <w:rPr>
-          <w:szCs w:val="24"/>
-        </w:rPr>
-      </w:pPr>
-      <w:r>
-        <w:rPr>
-          <w:szCs w:val="24"/>
-        </w:rPr>
-        <w:t xml:space="preserve">4. Insert 3 new employees into the employees table. There </w:t>
-      </w:r>
-      <w:proofErr w:type="spellStart"/>
-      <w:r>
-        <w:rPr>
-          <w:szCs w:val="24"/>
-        </w:rPr>
-        <w:t>emp_no</w:t>
-      </w:r>
-      <w:proofErr w:type="spellEnd"/>
-      <w:r>
-        <w:rPr>
-          <w:szCs w:val="24"/>
-        </w:rPr>
-        <w:t xml:space="preserve"> should be 100, 101, and 102. You can choose the rest of the data.</w:t>
-      </w:r>
-    </w:p>
-    <w:p>
-      <w:pPr>
-        <w:rPr>
-          <w:szCs w:val="24"/>
-        </w:rPr>
-      </w:pPr>
-      <w:r>
-        <w:rPr>
-          <w:szCs w:val="24"/>
-        </w:rPr>
-        <w:t xml:space="preserve">5. Change the employee's first name to Bob for the employee with the </w:t>
-      </w:r>
-      <w:proofErr w:type="spellStart"/>
-      <w:r>
-        <w:rPr>
-          <w:szCs w:val="24"/>
-        </w:rPr>
-        <w:t>emp_no</w:t>
-      </w:r>
-      <w:proofErr w:type="spellEnd"/>
-      <w:r>
-        <w:rPr>
-          <w:szCs w:val="24"/>
-        </w:rPr>
-        <w:t xml:space="preserve"> of 10023.</w:t>
-      </w:r>
-    </w:p>
-    <w:p>
-      <w:pPr>
-        <w:rPr>
-          <w:szCs w:val="24"/>
-        </w:rPr>
-      </w:pPr>
-      <w:r>
-        <w:rPr>
-          <w:szCs w:val="24"/>
-        </w:rPr>
-        <w:t>6. Change all employees hire dates to 2002-01-01 whose first or last names start with P.</w:t>
-      </w:r>
-    </w:p>
-    <w:p>
-      <w:pPr>
-        <w:rPr>
-          <w:szCs w:val="24"/>
-        </w:rPr>
-      </w:pPr>
-    </w:p>
-    <w:p>
-      <w:pPr>
-        <w:rPr>
-          <w:szCs w:val="24"/>
-        </w:rPr>
-      </w:pPr>
-      <w:r>
-        <w:rPr>
-          <w:szCs w:val="24"/>
-        </w:rPr>
-        <w:t xml:space="preserve">7. Delete all employees who have an </w:t>
-      </w:r>
-      <w:proofErr w:type="spellStart"/>
-      <w:r>
-        <w:rPr>
-          <w:szCs w:val="24"/>
-        </w:rPr>
-        <w:t>emp_no</w:t>
-      </w:r>
-      <w:proofErr w:type="spellEnd"/>
-      <w:r>
-        <w:rPr>
-          <w:szCs w:val="24"/>
-        </w:rPr>
-        <w:t xml:space="preserve"> less than 10000</w:t>
-      </w:r>
-    </w:p>
-    <w:p>
-      <w:pPr>
-        <w:rPr>
-          <w:szCs w:val="24"/>
-        </w:rPr>
-      </w:pPr>
-      <w:r>
-        <w:rPr>
-          <w:szCs w:val="24"/>
-        </w:rPr>
-        <w:lastRenderedPageBreak/>
-        <w:t xml:space="preserve">8. Delete all employee who have an </w:t>
-      </w:r>
-      <w:proofErr w:type="spellStart"/>
-      <w:r>
-        <w:rPr>
-          <w:szCs w:val="24"/>
-        </w:rPr>
-        <w:t>emp_no</w:t>
-      </w:r>
-      <w:proofErr w:type="spellEnd"/>
-      <w:r>
-        <w:rPr>
-          <w:szCs w:val="24"/>
-        </w:rPr>
-        <w:t xml:space="preserve"> of 10048, 10099, 10234, and 20089.</w:t>
-      </w:r>
-    </w:p>
-    <w:p>
-      <w:pPr>
-        <w:rPr>
-          <w:szCs w:val="24"/>
-        </w:rPr>
-      </w:pPr>
-    </w:p>
-    <w:p>
-      <w:pPr>
-        <w:rPr>
-          <w:b/>
-          <w:szCs w:val="24"/>
-        </w:rPr>
-      </w:pPr>
-      <w:r>
-        <w:rPr>
-          <w:b/>
-          <w:szCs w:val="24"/>
-        </w:rPr>
-        <w:t xml:space="preserve">Screenshots of </w:t>
-      </w:r>
-      <w:r>
-        <w:rPr>
-          <w:b/>
-          <w:szCs w:val="24"/>
-        </w:rPr>
-        <w:t>Queries</w:t>
-      </w:r>
-      <w:r>
-        <w:rPr>
-          <w:b/>
-          <w:szCs w:val="24"/>
-        </w:rPr>
-        <w:t>:</w:t>
-      </w:r>
-    </w:p>
-    <w:p>
-      <w:pPr>
-        <w:rPr>
-          <w:b/>
-          <w:szCs w:val="24"/>
-        </w:rPr>
-      </w:pPr>
-    </w:p>
-    <w:p>
-      <w:pPr>
-        <w:rPr>
-          <w:b/>
-          <w:szCs w:val="24"/>
-        </w:rPr>
-      </w:pPr>
-      <w:r>
-        <w:rPr>
-          <w:b/>
-          <w:szCs w:val="24"/>
-        </w:rPr>
-        <w:t xml:space="preserve">Screenshots of </w:t>
-      </w:r>
-      <w:r>
-        <w:rPr>
-          <w:b/>
-          <w:szCs w:val="24"/>
-        </w:rPr>
-        <w:t>Query Results (only include the last 20 rows)</w:t>
-      </w:r>
-      <w:r>
-        <w:rPr>
-          <w:b/>
-          <w:szCs w:val="24"/>
-        </w:rPr>
-        <w:t>:</w:t>
-      </w:r>
-    </w:p>
-    <w:p>
-      <w:pPr>
-        <w:rPr>
-          <w:b/>
-          <w:szCs w:val="24"/>
-        </w:rPr>
-      </w:pPr>
-    </w:p>
-    <w:p>
-      <w:pPr>
-        <w:rPr>
           <w:b/>
           <w:szCs w:val="24"/>
         </w:rPr>
@@ -691,12 +453,7 @@
       </w:r>
     </w:p>
     <w:sectPr>
-      <w:headerReference w:type="even" r:id="rId7"/>
-      <w:headerReference w:type="default" r:id="rId8"/>
-      <w:footerReference w:type="even" r:id="rId9"/>
-      <w:footerReference w:type="default" r:id="rId10"/>
-      <w:headerReference w:type="first" r:id="rId11"/>
-      <w:footerReference w:type="first" r:id="rId12"/>
+      <w:headerReference w:type="default" r:id="rId7"/>
       <w:pgSz w:w="12240" w:h="15840"/>
       <w:pgMar w:top="1440" w:right="1440" w:bottom="1440" w:left="1440" w:header="720" w:footer="720" w:gutter="0"/>
       <w:cols w:space="720"/>
@@ -731,36 +488,6 @@
 </w:endnotes>
 </file>
 
-<file path=word/footer1.xml><?xml version="1.0" encoding="utf-8"?>
-<w:ftr xmlns:wpc="http://schemas.microsoft.com/office/word/2010/wordprocessingCanvas" xmlns:cx="http://schemas.microsoft.com/office/drawing/2014/chartex" xmlns:cx1="http://schemas.microsoft.com/office/drawing/2015/9/8/chartex" xmlns:cx2="http://schemas.microsoft.com/office/drawing/2015/10/21/chartex" xmlns:cx3="http://schemas.microsoft.com/office/drawing/2016/5/9/chartex" xmlns:cx4="http://schemas.microsoft.com/office/drawing/2016/5/10/chartex" xmlns:cx5="http://schemas.microsoft.com/office/drawing/2016/5/11/chartex" xmlns:cx6="http://schemas.microsoft.com/office/drawing/2016/5/12/chartex" xmlns:cx7="http://schemas.microsoft.com/office/drawing/2016/5/13/chartex" xmlns:cx8="http://schemas.microsoft.com/office/drawing/2016/5/14/chartex" xmlns:mc="http://schemas.openxmlformats.org/markup-compatibility/2006" xmlns:aink="http://schemas.microsoft.com/office/drawing/2016/ink" xmlns:am3d="http://schemas.microsoft.com/office/drawing/2017/model3d" xmlns:o="urn:schemas-microsoft-com:office:office" xmlns:r="http://schemas.openxmlformats.org/officeDocument/2006/relationships" xmlns:m="http://schemas.openxmlformats.org/officeDocument/2006/math" xmlns:v="urn:schemas-microsoft-com:vml" xmlns:wp14="http://schemas.microsoft.com/office/word/2010/wordprocessingDrawing" xmlns:wp="http://schemas.openxmlformats.org/drawingml/2006/wordprocessingDrawing" xmlns:w10="urn:schemas-microsoft-com:office:word" xmlns:w="http://schemas.openxmlformats.org/wordprocessingml/2006/main" xmlns:w14="http://schemas.microsoft.com/office/word/2010/wordml" xmlns:w15="http://schemas.microsoft.com/office/word/2012/wordml" xmlns:w16cex="http://schemas.microsoft.com/office/word/2018/wordml/cex" xmlns:w16cid="http://schemas.microsoft.com/office/word/2016/wordml/cid" xmlns:w16="http://schemas.microsoft.com/office/word/2018/wordml" xmlns:w16se="http://schemas.microsoft.com/office/word/2015/wordml/symex" xmlns:wpg="http://schemas.microsoft.com/office/word/2010/wordprocessingGroup" xmlns:wpi="http://schemas.microsoft.com/office/word/2010/wordprocessingInk" xmlns:wne="http://schemas.microsoft.com/office/word/2006/wordml" xmlns:wps="http://schemas.microsoft.com/office/word/2010/wordprocessingShape" mc:Ignorable="w14 w15 w16se w16cid w16 w16cex wp14">
-  <w:p>
-    <w:pPr>
-      <w:pStyle w:val="Footer"/>
-    </w:pPr>
-  </w:p>
-</w:ftr>
-</file>
-
-<file path=word/footer2.xml><?xml version="1.0" encoding="utf-8"?>
-<w:ftr xmlns:wpc="http://schemas.microsoft.com/office/word/2010/wordprocessingCanvas" xmlns:cx="http://schemas.microsoft.com/office/drawing/2014/chartex" xmlns:cx1="http://schemas.microsoft.com/office/drawing/2015/9/8/chartex" xmlns:cx2="http://schemas.microsoft.com/office/drawing/2015/10/21/chartex" xmlns:cx3="http://schemas.microsoft.com/office/drawing/2016/5/9/chartex" xmlns:cx4="http://schemas.microsoft.com/office/drawing/2016/5/10/chartex" xmlns:cx5="http://schemas.microsoft.com/office/drawing/2016/5/11/chartex" xmlns:cx6="http://schemas.microsoft.com/office/drawing/2016/5/12/chartex" xmlns:cx7="http://schemas.microsoft.com/office/drawing/2016/5/13/chartex" xmlns:cx8="http://schemas.microsoft.com/office/drawing/2016/5/14/chartex" xmlns:mc="http://schemas.openxmlformats.org/markup-compatibility/2006" xmlns:aink="http://schemas.microsoft.com/office/drawing/2016/ink" xmlns:am3d="http://schemas.microsoft.com/office/drawing/2017/model3d" xmlns:o="urn:schemas-microsoft-com:office:office" xmlns:r="http://schemas.openxmlformats.org/officeDocument/2006/relationships" xmlns:m="http://schemas.openxmlformats.org/officeDocument/2006/math" xmlns:v="urn:schemas-microsoft-com:vml" xmlns:wp14="http://schemas.microsoft.com/office/word/2010/wordprocessingDrawing" xmlns:wp="http://schemas.openxmlformats.org/drawingml/2006/wordprocessingDrawing" xmlns:w10="urn:schemas-microsoft-com:office:word" xmlns:w="http://schemas.openxmlformats.org/wordprocessingml/2006/main" xmlns:w14="http://schemas.microsoft.com/office/word/2010/wordml" xmlns:w15="http://schemas.microsoft.com/office/word/2012/wordml" xmlns:w16cex="http://schemas.microsoft.com/office/word/2018/wordml/cex" xmlns:w16cid="http://schemas.microsoft.com/office/word/2016/wordml/cid" xmlns:w16="http://schemas.microsoft.com/office/word/2018/wordml" xmlns:w16se="http://schemas.microsoft.com/office/word/2015/wordml/symex" xmlns:wpg="http://schemas.microsoft.com/office/word/2010/wordprocessingGroup" xmlns:wpi="http://schemas.microsoft.com/office/word/2010/wordprocessingInk" xmlns:wne="http://schemas.microsoft.com/office/word/2006/wordml" xmlns:wps="http://schemas.microsoft.com/office/word/2010/wordprocessingShape" mc:Ignorable="w14 w15 w16se w16cid w16 w16cex wp14">
-  <w:p>
-    <w:pPr>
-      <w:pStyle w:val="Footer"/>
-    </w:pPr>
-  </w:p>
-</w:ftr>
-</file>
-
-<file path=word/footer3.xml><?xml version="1.0" encoding="utf-8"?>
-<w:ftr xmlns:wpc="http://schemas.microsoft.com/office/word/2010/wordprocessingCanvas" xmlns:cx="http://schemas.microsoft.com/office/drawing/2014/chartex" xmlns:cx1="http://schemas.microsoft.com/office/drawing/2015/9/8/chartex" xmlns:cx2="http://schemas.microsoft.com/office/drawing/2015/10/21/chartex" xmlns:cx3="http://schemas.microsoft.com/office/drawing/2016/5/9/chartex" xmlns:cx4="http://schemas.microsoft.com/office/drawing/2016/5/10/chartex" xmlns:cx5="http://schemas.microsoft.com/office/drawing/2016/5/11/chartex" xmlns:cx6="http://schemas.microsoft.com/office/drawing/2016/5/12/chartex" xmlns:cx7="http://schemas.microsoft.com/office/drawing/2016/5/13/chartex" xmlns:cx8="http://schemas.microsoft.com/office/drawing/2016/5/14/chartex" xmlns:mc="http://schemas.openxmlformats.org/markup-compatibility/2006" xmlns:aink="http://schemas.microsoft.com/office/drawing/2016/ink" xmlns:am3d="http://schemas.microsoft.com/office/drawing/2017/model3d" xmlns:o="urn:schemas-microsoft-com:office:office" xmlns:r="http://schemas.openxmlformats.org/officeDocument/2006/relationships" xmlns:m="http://schemas.openxmlformats.org/officeDocument/2006/math" xmlns:v="urn:schemas-microsoft-com:vml" xmlns:wp14="http://schemas.microsoft.com/office/word/2010/wordprocessingDrawing" xmlns:wp="http://schemas.openxmlformats.org/drawingml/2006/wordprocessingDrawing" xmlns:w10="urn:schemas-microsoft-com:office:word" xmlns:w="http://schemas.openxmlformats.org/wordprocessingml/2006/main" xmlns:w14="http://schemas.microsoft.com/office/word/2010/wordml" xmlns:w15="http://schemas.microsoft.com/office/word/2012/wordml" xmlns:w16cex="http://schemas.microsoft.com/office/word/2018/wordml/cex" xmlns:w16cid="http://schemas.microsoft.com/office/word/2016/wordml/cid" xmlns:w16="http://schemas.microsoft.com/office/word/2018/wordml" xmlns:w16se="http://schemas.microsoft.com/office/word/2015/wordml/symex" xmlns:wpg="http://schemas.microsoft.com/office/word/2010/wordprocessingGroup" xmlns:wpi="http://schemas.microsoft.com/office/word/2010/wordprocessingInk" xmlns:wne="http://schemas.microsoft.com/office/word/2006/wordml" xmlns:wps="http://schemas.microsoft.com/office/word/2010/wordprocessingShape" mc:Ignorable="w14 w15 w16se w16cid w16 w16cex wp14">
-  <w:p>
-    <w:pPr>
-      <w:pStyle w:val="Footer"/>
-    </w:pPr>
-  </w:p>
-</w:ftr>
-</file>
-
 <file path=word/footnotes.xml><?xml version="1.0" encoding="utf-8"?>
 <w:footnotes xmlns:wpc="http://schemas.microsoft.com/office/word/2010/wordprocessingCanvas" xmlns:cx="http://schemas.microsoft.com/office/drawing/2014/chartex" xmlns:cx1="http://schemas.microsoft.com/office/drawing/2015/9/8/chartex" xmlns:cx2="http://schemas.microsoft.com/office/drawing/2015/10/21/chartex" xmlns:cx3="http://schemas.microsoft.com/office/drawing/2016/5/9/chartex" xmlns:cx4="http://schemas.microsoft.com/office/drawing/2016/5/10/chartex" xmlns:cx5="http://schemas.microsoft.com/office/drawing/2016/5/11/chartex" xmlns:cx6="http://schemas.microsoft.com/office/drawing/2016/5/12/chartex" xmlns:cx7="http://schemas.microsoft.com/office/drawing/2016/5/13/chartex" xmlns:cx8="http://schemas.microsoft.com/office/drawing/2016/5/14/chartex" xmlns:mc="http://schemas.openxmlformats.org/markup-compatibility/2006" xmlns:aink="http://schemas.microsoft.com/office/drawing/2016/ink" xmlns:am3d="http://schemas.microsoft.com/office/drawing/2017/model3d" xmlns:o="urn:schemas-microsoft-com:office:office" xmlns:r="http://schemas.openxmlformats.org/officeDocument/2006/relationships" xmlns:m="http://schemas.openxmlformats.org/officeDocument/2006/math" xmlns:v="urn:schemas-microsoft-com:vml" xmlns:wp14="http://schemas.microsoft.com/office/word/2010/wordprocessingDrawing" xmlns:wp="http://schemas.openxmlformats.org/drawingml/2006/wordprocessingDrawing" xmlns:w10="urn:schemas-microsoft-com:office:word" xmlns:w="http://schemas.openxmlformats.org/wordprocessingml/2006/main" xmlns:w14="http://schemas.microsoft.com/office/word/2010/wordml" xmlns:w15="http://schemas.microsoft.com/office/word/2012/wordml" xmlns:w16cex="http://schemas.microsoft.com/office/word/2018/wordml/cex" xmlns:w16cid="http://schemas.microsoft.com/office/word/2016/wordml/cid" xmlns:w16="http://schemas.microsoft.com/office/word/2018/wordml" xmlns:w16se="http://schemas.microsoft.com/office/word/2015/wordml/symex" xmlns:wpg="http://schemas.microsoft.com/office/word/2010/wordprocessingGroup" xmlns:wpi="http://schemas.microsoft.com/office/word/2010/wordprocessingInk" xmlns:wne="http://schemas.microsoft.com/office/word/2006/wordml" xmlns:wps="http://schemas.microsoft.com/office/word/2010/wordprocessingShape" mc:Ignorable="w14 w15 w16se w16cid w16 w16cex wp14">
   <w:footnote w:type="separator" w:id="-1">
@@ -792,26 +519,18 @@
     <w:pPr>
       <w:pStyle w:val="Header"/>
     </w:pPr>
-  </w:p>
-</w:hdr>
-</file>
-
-<file path=word/header2.xml><?xml version="1.0" encoding="utf-8"?>
-<w:hdr xmlns:wpc="http://schemas.microsoft.com/office/word/2010/wordprocessingCanvas" xmlns:cx="http://schemas.microsoft.com/office/drawing/2014/chartex" xmlns:cx1="http://schemas.microsoft.com/office/drawing/2015/9/8/chartex" xmlns:cx2="http://schemas.microsoft.com/office/drawing/2015/10/21/chartex" xmlns:cx3="http://schemas.microsoft.com/office/drawing/2016/5/9/chartex" xmlns:cx4="http://schemas.microsoft.com/office/drawing/2016/5/10/chartex" xmlns:cx5="http://schemas.microsoft.com/office/drawing/2016/5/11/chartex" xmlns:cx6="http://schemas.microsoft.com/office/drawing/2016/5/12/chartex" xmlns:cx7="http://schemas.microsoft.com/office/drawing/2016/5/13/chartex" xmlns:cx8="http://schemas.microsoft.com/office/drawing/2016/5/14/chartex" xmlns:mc="http://schemas.openxmlformats.org/markup-compatibility/2006" xmlns:aink="http://schemas.microsoft.com/office/drawing/2016/ink" xmlns:am3d="http://schemas.microsoft.com/office/drawing/2017/model3d" xmlns:o="urn:schemas-microsoft-com:office:office" xmlns:r="http://schemas.openxmlformats.org/officeDocument/2006/relationships" xmlns:m="http://schemas.openxmlformats.org/officeDocument/2006/math" xmlns:v="urn:schemas-microsoft-com:vml" xmlns:wp14="http://schemas.microsoft.com/office/word/2010/wordprocessingDrawing" xmlns:wp="http://schemas.openxmlformats.org/drawingml/2006/wordprocessingDrawing" xmlns:w10="urn:schemas-microsoft-com:office:word" xmlns:w="http://schemas.openxmlformats.org/wordprocessingml/2006/main" xmlns:w14="http://schemas.microsoft.com/office/word/2010/wordml" xmlns:w15="http://schemas.microsoft.com/office/word/2012/wordml" xmlns:w16cex="http://schemas.microsoft.com/office/word/2018/wordml/cex" xmlns:w16cid="http://schemas.microsoft.com/office/word/2016/wordml/cid" xmlns:w16="http://schemas.microsoft.com/office/word/2018/wordml" xmlns:w16se="http://schemas.microsoft.com/office/word/2015/wordml/symex" xmlns:wpg="http://schemas.microsoft.com/office/word/2010/wordprocessingGroup" xmlns:wpi="http://schemas.microsoft.com/office/word/2010/wordprocessingInk" xmlns:wne="http://schemas.microsoft.com/office/word/2006/wordml" xmlns:wps="http://schemas.microsoft.com/office/word/2010/wordprocessingShape" mc:Ignorable="w14 w15 w16se w16cid w16 w16cex wp14">
-  <w:p>
-    <w:pPr>
-      <w:pStyle w:val="Header"/>
-    </w:pPr>
-  </w:p>
-</w:hdr>
-</file>
-
-<file path=word/header3.xml><?xml version="1.0" encoding="utf-8"?>
-<w:hdr xmlns:wpc="http://schemas.microsoft.com/office/word/2010/wordprocessingCanvas" xmlns:cx="http://schemas.microsoft.com/office/drawing/2014/chartex" xmlns:cx1="http://schemas.microsoft.com/office/drawing/2015/9/8/chartex" xmlns:cx2="http://schemas.microsoft.com/office/drawing/2015/10/21/chartex" xmlns:cx3="http://schemas.microsoft.com/office/drawing/2016/5/9/chartex" xmlns:cx4="http://schemas.microsoft.com/office/drawing/2016/5/10/chartex" xmlns:cx5="http://schemas.microsoft.com/office/drawing/2016/5/11/chartex" xmlns:cx6="http://schemas.microsoft.com/office/drawing/2016/5/12/chartex" xmlns:cx7="http://schemas.microsoft.com/office/drawing/2016/5/13/chartex" xmlns:cx8="http://schemas.microsoft.com/office/drawing/2016/5/14/chartex" xmlns:mc="http://schemas.openxmlformats.org/markup-compatibility/2006" xmlns:aink="http://schemas.microsoft.com/office/drawing/2016/ink" xmlns:am3d="http://schemas.microsoft.com/office/drawing/2017/model3d" xmlns:o="urn:schemas-microsoft-com:office:office" xmlns:r="http://schemas.openxmlformats.org/officeDocument/2006/relationships" xmlns:m="http://schemas.openxmlformats.org/officeDocument/2006/math" xmlns:v="urn:schemas-microsoft-com:vml" xmlns:wp14="http://schemas.microsoft.com/office/word/2010/wordprocessingDrawing" xmlns:wp="http://schemas.openxmlformats.org/drawingml/2006/wordprocessingDrawing" xmlns:w10="urn:schemas-microsoft-com:office:word" xmlns:w="http://schemas.openxmlformats.org/wordprocessingml/2006/main" xmlns:w14="http://schemas.microsoft.com/office/word/2010/wordml" xmlns:w15="http://schemas.microsoft.com/office/word/2012/wordml" xmlns:w16cex="http://schemas.microsoft.com/office/word/2018/wordml/cex" xmlns:w16cid="http://schemas.microsoft.com/office/word/2016/wordml/cid" xmlns:w16="http://schemas.microsoft.com/office/word/2018/wordml" xmlns:w16se="http://schemas.microsoft.com/office/word/2015/wordml/symex" xmlns:wpg="http://schemas.microsoft.com/office/word/2010/wordprocessingGroup" xmlns:wpi="http://schemas.microsoft.com/office/word/2010/wordprocessingInk" xmlns:wne="http://schemas.microsoft.com/office/word/2006/wordml" xmlns:wps="http://schemas.microsoft.com/office/word/2010/wordprocessingShape" mc:Ignorable="w14 w15 w16se w16cid w16 w16cex wp14">
-  <w:p>
-    <w:pPr>
-      <w:pStyle w:val="Header"/>
-    </w:pPr>
+    <w:r>
+      <w:t>Ren</w:t>
+    </w:r>
+    <w:r>
+      <w:rPr>
+        <w:rFonts w:cs="Times New Roman"/>
+      </w:rPr>
+      <w:t>é</w:t>
+    </w:r>
+    <w:r>
+      <w:t>e Dubuc</w:t>
+    </w:r>
   </w:p>
 </w:hdr>
 </file>
@@ -1128,6 +847,7 @@
     <w:lsdException w:name="HTML Sample" w:semiHidden="1" w:unhideWhenUsed="1"/>
     <w:lsdException w:name="HTML Typewriter" w:semiHidden="1" w:unhideWhenUsed="1"/>
     <w:lsdException w:name="HTML Variable" w:semiHidden="1" w:unhideWhenUsed="1"/>
+    <w:lsdException w:name="Normal Table" w:semiHidden="1" w:unhideWhenUsed="1"/>
     <w:lsdException w:name="annotation subject" w:semiHidden="1" w:unhideWhenUsed="1"/>
     <w:lsdException w:name="No List" w:semiHidden="1" w:unhideWhenUsed="1"/>
     <w:lsdException w:name="Outline List 1" w:semiHidden="1" w:unhideWhenUsed="1"/>
@@ -1174,8 +894,10 @@
     <w:lsdException w:name="Table Subtle 2" w:semiHidden="1" w:unhideWhenUsed="1"/>
     <w:lsdException w:name="Table Web 1" w:semiHidden="1" w:unhideWhenUsed="1"/>
     <w:lsdException w:name="Table Web 2" w:semiHidden="1" w:unhideWhenUsed="1"/>
+    <w:lsdException w:name="Table Web 3" w:semiHidden="1" w:unhideWhenUsed="1"/>
     <w:lsdException w:name="Balloon Text" w:semiHidden="1" w:unhideWhenUsed="1"/>
     <w:lsdException w:name="Table Grid" w:uiPriority="39"/>
+    <w:lsdException w:name="Table Theme" w:semiHidden="1" w:unhideWhenUsed="1"/>
     <w:lsdException w:name="Placeholder Text" w:semiHidden="1"/>
     <w:lsdException w:name="No Spacing" w:uiPriority="1" w:qFormat="1"/>
     <w:lsdException w:name="Light Shading" w:uiPriority="60"/>
@@ -1580,6 +1302,36 @@
       <w:contextualSpacing/>
     </w:pPr>
   </w:style>
+  <w:style w:type="paragraph" w:styleId="BalloonText">
+    <w:name w:val="Balloon Text"/>
+    <w:basedOn w:val="Normal"/>
+    <w:link w:val="BalloonTextChar"/>
+    <w:uiPriority w:val="99"/>
+    <w:semiHidden/>
+    <w:unhideWhenUsed/>
+    <w:rsid w:val="00D33482"/>
+    <w:pPr>
+      <w:spacing w:after="0" w:line="240" w:lineRule="auto"/>
+    </w:pPr>
+    <w:rPr>
+      <w:rFonts w:ascii="Segoe UI" w:hAnsi="Segoe UI" w:cs="Segoe UI"/>
+      <w:sz w:val="18"/>
+      <w:szCs w:val="18"/>
+    </w:rPr>
+  </w:style>
+  <w:style w:type="character" w:customStyle="1" w:styleId="BalloonTextChar">
+    <w:name w:val="Balloon Text Char"/>
+    <w:basedOn w:val="DefaultParagraphFont"/>
+    <w:link w:val="BalloonText"/>
+    <w:uiPriority w:val="99"/>
+    <w:semiHidden/>
+    <w:rsid w:val="00D33482"/>
+    <w:rPr>
+      <w:rFonts w:ascii="Segoe UI" w:hAnsi="Segoe UI" w:cs="Segoe UI"/>
+      <w:sz w:val="18"/>
+      <w:szCs w:val="18"/>
+    </w:rPr>
+  </w:style>
 </w:styles>
 </file>
 

</xml_diff>